<commit_message>
Update Example 3 code,Word
</commit_message>
<xml_diff>
--- a/Theoretical/Continuous/ExampleThree.docx
+++ b/Theoretical/Continuous/ExampleThree.docx
@@ -1,46 +1,41 @@
 
 <file path=word/document.xml><?xml version="1.0" encoding="utf-8"?>
-<w:document xmlns:wpc="http://schemas.microsoft.com/office/word/2010/wordprocessingCanvas" xmlns:cx="http://schemas.microsoft.com/office/drawing/2014/chartex" xmlns:cx1="http://schemas.microsoft.com/office/drawing/2015/9/8/chartex" xmlns:cx2="http://schemas.microsoft.com/office/drawing/2015/10/21/chartex" xmlns:cx3="http://schemas.microsoft.com/office/drawing/2016/5/9/chartex" xmlns:cx4="http://schemas.microsoft.com/office/drawing/2016/5/10/chartex" xmlns:cx5="http://schemas.microsoft.com/office/drawing/2016/5/11/chartex" xmlns:cx6="http://schemas.microsoft.com/office/drawing/2016/5/12/chartex" xmlns:cx7="http://schemas.microsoft.com/office/drawing/2016/5/13/chartex" xmlns:cx8="http://schemas.microsoft.com/office/drawing/2016/5/14/chartex" xmlns:mc="http://schemas.openxmlformats.org/markup-compatibility/2006" xmlns:aink="http://schemas.microsoft.com/office/drawing/2016/ink" xmlns:am3d="http://schemas.microsoft.com/office/drawing/2017/model3d" xmlns:o="urn:schemas-microsoft-com:office:office" xmlns:oel="http://schemas.microsoft.com/office/2019/extlst" xmlns:r="http://schemas.openxmlformats.org/officeDocument/2006/relationships" xmlns:m="http://schemas.openxmlformats.org/officeDocument/2006/math" xmlns:v="urn:schemas-microsoft-com:vml" xmlns:wp14="http://schemas.microsoft.com/office/word/2010/wordprocessingDrawing" xmlns:wp="http://schemas.openxmlformats.org/drawingml/2006/wordprocessingDrawing" xmlns:w10="urn:schemas-microsoft-com:office:word" xmlns:w="http://schemas.openxmlformats.org/wordprocessingml/2006/main" xmlns:w14="http://schemas.microsoft.com/office/word/2010/wordml" xmlns:w15="http://schemas.microsoft.com/office/word/2012/wordml" xmlns:w16cex="http://schemas.microsoft.com/office/word/2018/wordml/cex" xmlns:w16cid="http://schemas.microsoft.com/office/word/2016/wordml/cid" xmlns:w16="http://schemas.microsoft.com/office/word/2018/wordml" xmlns:w16sdtdh="http://schemas.microsoft.com/office/word/2020/wordml/sdtdatahash" xmlns:w16se="http://schemas.microsoft.com/office/word/2015/wordml/symex" xmlns:wpg="http://schemas.microsoft.com/office/word/2010/wordprocessingGroup" xmlns:wpi="http://schemas.microsoft.com/office/word/2010/wordprocessingInk" xmlns:wne="http://schemas.microsoft.com/office/word/2006/wordml" xmlns:wps="http://schemas.microsoft.com/office/word/2010/wordprocessingShape" mc:Ignorable="w14 w15 w16se w16cid w16 w16cex w16sdtdh wp14">
+<w:document xmlns:wpc="http://schemas.microsoft.com/office/word/2010/wordprocessingCanvas" xmlns:mc="http://schemas.openxmlformats.org/markup-compatibility/2006" xmlns:o="urn:schemas-microsoft-com:office:office" xmlns:r="http://schemas.openxmlformats.org/officeDocument/2006/relationships" xmlns:m="http://schemas.openxmlformats.org/officeDocument/2006/math" xmlns:v="urn:schemas-microsoft-com:vml" xmlns:wp14="http://schemas.microsoft.com/office/word/2010/wordprocessingDrawing" xmlns:wp="http://schemas.openxmlformats.org/drawingml/2006/wordprocessingDrawing" xmlns:w10="urn:schemas-microsoft-com:office:word" xmlns:w="http://schemas.openxmlformats.org/wordprocessingml/2006/main" xmlns:w14="http://schemas.microsoft.com/office/word/2010/wordml" xmlns:w15="http://schemas.microsoft.com/office/word/2012/wordml" xmlns:wpg="http://schemas.microsoft.com/office/word/2010/wordprocessingGroup" xmlns:wpi="http://schemas.microsoft.com/office/word/2010/wordprocessingInk" xmlns:wne="http://schemas.microsoft.com/office/word/2006/wordml" xmlns:wps="http://schemas.microsoft.com/office/word/2010/wordprocessingShape" mc:Ignorable="w14 w15 wp14">
   <w:body>
     <w:p>
       <w:pPr>
+        <w:spacing w:after="0"/>
         <w:jc w:val="center"/>
         <w:rPr>
+          <w:rFonts w:asciiTheme="majorBidi" w:hAnsiTheme="majorBidi" w:cstheme="majorBidi"/>
           <w:sz w:val="44"/>
           <w:szCs w:val="44"/>
         </w:rPr>
       </w:pPr>
       <w:r>
         <w:rPr>
+          <w:rFonts w:asciiTheme="majorBidi" w:hAnsiTheme="majorBidi" w:cstheme="majorBidi"/>
           <w:sz w:val="44"/>
           <w:szCs w:val="44"/>
         </w:rPr>
-        <w:t xml:space="preserve">Predict the time when an Earthquake might </w:t>
-      </w:r>
-      <w:r>
-        <w:rPr>
-          <w:sz w:val="44"/>
-          <w:szCs w:val="44"/>
-        </w:rPr>
-        <w:t>occur.</w:t>
+        <w:t>Predict the time when an Earthquake might occur.</w:t>
       </w:r>
     </w:p>
     <w:p>
       <w:pPr>
         <w:shd w:val="clear" w:color="auto" w:fill="FFFFFF"/>
         <w:rPr>
-          <w:rFonts w:ascii="Arial" w:eastAsia="Times New Roman" w:hAnsi="Arial" w:cs="Arial"/>
+          <w:rFonts w:asciiTheme="majorBidi" w:eastAsia="Times New Roman" w:hAnsiTheme="majorBidi" w:cstheme="majorBidi"/>
           <w:color w:val="202124"/>
           <w:kern w:val="0"/>
           <w:sz w:val="21"/>
           <w:szCs w:val="21"/>
-          <w:lang/>
           <w14:ligatures w14:val="none"/>
         </w:rPr>
       </w:pPr>
       <w:r>
         <w:rPr>
-          <w:rFonts w:ascii="Arial" w:eastAsia="Times New Roman" w:hAnsi="Arial" w:cs="Arial"/>
+          <w:rFonts w:asciiTheme="majorBidi" w:eastAsia="Times New Roman" w:hAnsiTheme="majorBidi" w:cstheme="majorBidi"/>
           <w:color w:val="1F1F1F"/>
           <w:kern w:val="0"/>
           <w:sz w:val="30"/>
@@ -52,7 +47,7 @@
       </w:r>
       <w:r>
         <w:rPr>
-          <w:rFonts w:ascii="Arial" w:eastAsia="Times New Roman" w:hAnsi="Arial" w:cs="Arial"/>
+          <w:rFonts w:asciiTheme="majorBidi" w:eastAsia="Times New Roman" w:hAnsiTheme="majorBidi" w:cstheme="majorBidi"/>
           <w:color w:val="040C28"/>
           <w:kern w:val="0"/>
           <w:sz w:val="30"/>
@@ -64,7 +59,7 @@
       </w:r>
       <w:r>
         <w:rPr>
-          <w:rFonts w:ascii="Arial" w:eastAsia="Times New Roman" w:hAnsi="Arial" w:cs="Arial"/>
+          <w:rFonts w:asciiTheme="majorBidi" w:eastAsia="Times New Roman" w:hAnsiTheme="majorBidi" w:cstheme="majorBidi"/>
           <w:color w:val="1F1F1F"/>
           <w:kern w:val="0"/>
           <w:sz w:val="30"/>
@@ -78,7 +73,7 @@
     <w:p>
       <w:pPr>
         <w:rPr>
-          <w:lang/>
+          <w:rFonts w:asciiTheme="majorBidi" w:hAnsiTheme="majorBidi" w:cstheme="majorBidi"/>
         </w:rPr>
       </w:pPr>
     </w:p>
@@ -86,17 +81,17 @@
       <w:pPr>
         <w:shd w:val="clear" w:color="auto" w:fill="FFFFFF"/>
         <w:rPr>
-          <w:rFonts w:ascii="Arial" w:eastAsia="Times New Roman" w:hAnsi="Arial" w:cs="Arial"/>
+          <w:rFonts w:asciiTheme="majorBidi" w:eastAsia="Times New Roman" w:hAnsiTheme="majorBidi" w:cstheme="majorBidi"/>
           <w:color w:val="202124"/>
           <w:kern w:val="0"/>
           <w:sz w:val="21"/>
           <w:szCs w:val="21"/>
-          <w:lang/>
           <w14:ligatures w14:val="none"/>
         </w:rPr>
       </w:pPr>
       <w:r>
         <w:rPr>
+          <w:rFonts w:asciiTheme="majorBidi" w:hAnsiTheme="majorBidi" w:cstheme="majorBidi"/>
           <w:noProof/>
         </w:rPr>
         <w:drawing>
@@ -138,53 +133,181 @@
     </w:p>
     <w:p>
       <w:pPr>
-        <w:rPr>
-          <w:lang/>
-        </w:rPr>
-      </w:pPr>
-    </w:p>
-    <w:p>
-      <w:pPr>
-        <w:rPr>
-          <w:lang/>
-        </w:rPr>
-      </w:pPr>
-    </w:p>
-    <w:p>
-      <w:pPr>
-        <w:pStyle w:val="ListParagraph"/>
-        <w:numPr>
-          <w:ilvl w:val="0"/>
-          <w:numId w:val="1"/>
-        </w:numPr>
-        <w:rPr>
-          <w:rFonts w:ascii="Segoe UI" w:hAnsi="Segoe UI" w:cs="Segoe UI"/>
-          <w:color w:val="000000"/>
-          <w:sz w:val="27"/>
-          <w:szCs w:val="27"/>
-          <w:shd w:val="clear" w:color="auto" w:fill="F7F7F7"/>
-        </w:rPr>
-      </w:pPr>
-      <w:r>
-        <w:rPr>
-          <w:sz w:val="36"/>
-          <w:szCs w:val="36"/>
-        </w:rPr>
-        <w:t>The code imports the necessary libraries and modules for performing statistical analysis on data following an exponential distribution.</w:t>
-      </w:r>
-    </w:p>
-    <w:p/>
-    <w:p>
-      <w:pPr>
-        <w:rPr>
-          <w:lang/>
-        </w:rPr>
-      </w:pPr>
-    </w:p>
-    <w:p>
-      <w:pPr>
-        <w:rPr>
-          <w:lang/>
+        <w:ind w:left="180"/>
+        <w:rPr>
+          <w:rFonts w:asciiTheme="majorBidi" w:hAnsiTheme="majorBidi" w:cstheme="majorBidi"/>
+        </w:rPr>
+      </w:pPr>
+    </w:p>
+    <w:p>
+      <w:pPr>
+        <w:ind w:left="180"/>
+        <w:rPr>
+          <w:rFonts w:asciiTheme="majorBidi" w:hAnsiTheme="majorBidi" w:cstheme="majorBidi"/>
+        </w:rPr>
+      </w:pPr>
+    </w:p>
+    <w:p>
+      <w:pPr>
+        <w:rPr>
+          <w:rFonts w:asciiTheme="majorBidi" w:hAnsiTheme="majorBidi" w:cstheme="majorBidi"/>
+          <w:sz w:val="36"/>
+          <w:szCs w:val="36"/>
+        </w:rPr>
+      </w:pPr>
+    </w:p>
+    <w:p>
+      <w:pPr>
+        <w:rPr>
+          <w:rFonts w:asciiTheme="majorBidi" w:hAnsiTheme="majorBidi" w:cstheme="majorBidi"/>
+          <w:sz w:val="36"/>
+          <w:szCs w:val="36"/>
+        </w:rPr>
+      </w:pPr>
+    </w:p>
+    <w:p>
+      <w:pPr>
+        <w:rPr>
+          <w:rFonts w:asciiTheme="majorBidi" w:hAnsiTheme="majorBidi" w:cstheme="majorBidi"/>
+          <w:sz w:val="36"/>
+          <w:szCs w:val="36"/>
+        </w:rPr>
+      </w:pPr>
+    </w:p>
+    <w:p>
+      <w:pPr>
+        <w:rPr>
+          <w:rFonts w:asciiTheme="majorBidi" w:hAnsiTheme="majorBidi" w:cstheme="majorBidi"/>
+          <w:sz w:val="36"/>
+          <w:szCs w:val="36"/>
+        </w:rPr>
+      </w:pPr>
+    </w:p>
+    <w:p>
+      <w:pPr>
+        <w:rPr>
+          <w:rFonts w:asciiTheme="majorBidi" w:hAnsiTheme="majorBidi" w:cstheme="majorBidi"/>
+          <w:sz w:val="36"/>
+          <w:szCs w:val="36"/>
+        </w:rPr>
+      </w:pPr>
+    </w:p>
+    <w:p>
+      <w:pPr>
+        <w:rPr>
+          <w:rFonts w:asciiTheme="majorBidi" w:hAnsiTheme="majorBidi" w:cstheme="majorBidi"/>
+          <w:sz w:val="36"/>
+          <w:szCs w:val="36"/>
+        </w:rPr>
+      </w:pPr>
+    </w:p>
+    <w:p>
+      <w:pPr>
+        <w:rPr>
+          <w:rFonts w:asciiTheme="majorBidi" w:hAnsiTheme="majorBidi" w:cstheme="majorBidi"/>
+          <w:sz w:val="36"/>
+          <w:szCs w:val="36"/>
+        </w:rPr>
+      </w:pPr>
+    </w:p>
+    <w:p>
+      <w:pPr>
+        <w:rPr>
+          <w:rFonts w:asciiTheme="majorBidi" w:hAnsiTheme="majorBidi" w:cstheme="majorBidi"/>
+          <w:sz w:val="36"/>
+          <w:szCs w:val="36"/>
+        </w:rPr>
+      </w:pPr>
+    </w:p>
+    <w:p>
+      <w:pPr>
+        <w:rPr>
+          <w:rFonts w:asciiTheme="majorBidi" w:hAnsiTheme="majorBidi" w:cstheme="majorBidi"/>
+          <w:sz w:val="36"/>
+          <w:szCs w:val="36"/>
+        </w:rPr>
+      </w:pPr>
+    </w:p>
+    <w:p>
+      <w:pPr>
+        <w:rPr>
+          <w:rFonts w:asciiTheme="majorBidi" w:hAnsiTheme="majorBidi" w:cstheme="majorBidi"/>
+          <w:sz w:val="36"/>
+          <w:szCs w:val="36"/>
+        </w:rPr>
+      </w:pPr>
+    </w:p>
+    <w:p>
+      <w:pPr>
+        <w:rPr>
+          <w:rFonts w:asciiTheme="majorBidi" w:hAnsiTheme="majorBidi" w:cstheme="majorBidi"/>
+          <w:sz w:val="36"/>
+          <w:szCs w:val="36"/>
+        </w:rPr>
+      </w:pPr>
+    </w:p>
+    <w:p>
+      <w:pPr>
+        <w:rPr>
+          <w:rFonts w:asciiTheme="majorBidi" w:hAnsiTheme="majorBidi" w:cstheme="majorBidi"/>
+          <w:sz w:val="36"/>
+          <w:szCs w:val="36"/>
+        </w:rPr>
+      </w:pPr>
+    </w:p>
+    <w:p>
+      <w:pPr>
+        <w:rPr>
+          <w:rFonts w:asciiTheme="majorBidi" w:hAnsiTheme="majorBidi" w:cstheme="majorBidi"/>
+          <w:b/>
+          <w:bCs/>
+          <w:sz w:val="36"/>
+          <w:szCs w:val="36"/>
+        </w:rPr>
+      </w:pPr>
+      <w:r>
+        <w:rPr>
+          <w:rFonts w:asciiTheme="majorBidi" w:hAnsiTheme="majorBidi" w:cstheme="majorBidi"/>
+          <w:b/>
+          <w:bCs/>
+          <w:sz w:val="36"/>
+          <w:szCs w:val="36"/>
+        </w:rPr>
+        <w:lastRenderedPageBreak/>
+        <w:t>Explaining Code in details:</w:t>
+      </w:r>
+    </w:p>
+    <w:p>
+      <w:pPr>
+        <w:rPr>
+          <w:rFonts w:asciiTheme="majorBidi" w:hAnsiTheme="majorBidi" w:cstheme="majorBidi"/>
+          <w:sz w:val="36"/>
+          <w:szCs w:val="36"/>
+        </w:rPr>
+      </w:pPr>
+      <w:r>
+        <w:rPr>
+          <w:rFonts w:asciiTheme="majorBidi" w:hAnsiTheme="majorBidi" w:cstheme="majorBidi"/>
+          <w:sz w:val="36"/>
+          <w:szCs w:val="36"/>
+        </w:rPr>
+        <w:t>1. Importing</w:t>
+      </w:r>
+      <w:r>
+        <w:rPr>
+          <w:rFonts w:asciiTheme="majorBidi" w:hAnsiTheme="majorBidi" w:cstheme="majorBidi"/>
+          <w:sz w:val="36"/>
+          <w:szCs w:val="36"/>
+        </w:rPr>
+        <w:t xml:space="preserve"> needed libraries for exponential distribution</w:t>
+      </w:r>
+    </w:p>
+    <w:p>
+      <w:pPr>
+        <w:rPr>
+          <w:rFonts w:asciiTheme="majorBidi" w:hAnsiTheme="majorBidi" w:cstheme="majorBidi"/>
+          <w:sz w:val="36"/>
+          <w:szCs w:val="36"/>
         </w:rPr>
       </w:pPr>
       <w:r>
@@ -192,10 +315,10 @@
           <w:noProof/>
         </w:rPr>
         <w:drawing>
-          <wp:inline distT="0" distB="0" distL="0" distR="0" wp14:anchorId="7C40FF16" wp14:editId="51E71947">
-            <wp:extent cx="5737860" cy="815340"/>
-            <wp:effectExtent l="0" t="0" r="0" b="3810"/>
-            <wp:docPr id="1212494867" name="Picture 1" descr="A screen shot of a computer&#10;&#10;Description automatically generated"/>
+          <wp:inline distT="0" distB="0" distL="0" distR="0" wp14:anchorId="02F6CB6B" wp14:editId="7AF46E64">
+            <wp:extent cx="3974524" cy="829070"/>
+            <wp:effectExtent l="0" t="0" r="6985" b="9525"/>
+            <wp:docPr id="1" name="Picture 1"/>
             <wp:cNvGraphicFramePr>
               <a:graphicFrameLocks xmlns:a="http://schemas.openxmlformats.org/drawingml/2006/main" noChangeAspect="1"/>
             </wp:cNvGraphicFramePr>
@@ -203,36 +326,30 @@
               <a:graphicData uri="http://schemas.openxmlformats.org/drawingml/2006/picture">
                 <pic:pic xmlns:pic="http://schemas.openxmlformats.org/drawingml/2006/picture">
                   <pic:nvPicPr>
-                    <pic:cNvPr id="1212494867" name="Picture 1" descr="A screen shot of a computer&#10;&#10;Description automatically generated"/>
-                    <pic:cNvPicPr>
-                      <a:picLocks noChangeAspect="1" noChangeArrowheads="1"/>
-                    </pic:cNvPicPr>
+                    <pic:cNvPr id="1" name=""/>
+                    <pic:cNvPicPr/>
                   </pic:nvPicPr>
-                  <pic:blipFill>
-                    <a:blip r:embed="rId6">
-                      <a:extLst>
-                        <a:ext uri="{28A0092B-C50C-407E-A947-70E740481C1C}">
-                          <a14:useLocalDpi xmlns:a14="http://schemas.microsoft.com/office/drawing/2010/main" val="0"/>
-                        </a:ext>
-                      </a:extLst>
-                    </a:blip>
-                    <a:srcRect/>
-                    <a:stretch>
-                      <a:fillRect/>
-                    </a:stretch>
+                  <pic:blipFill rotWithShape="1">
+                    <a:blip r:embed="rId6"/>
+                    <a:srcRect l="19988" t="11772" r="51266" b="77563"/>
+                    <a:stretch/>
                   </pic:blipFill>
                   <pic:spPr bwMode="auto">
                     <a:xfrm>
                       <a:off x="0" y="0"/>
-                      <a:ext cx="5737860" cy="815340"/>
+                      <a:ext cx="4053897" cy="845627"/>
                     </a:xfrm>
                     <a:prstGeom prst="rect">
                       <a:avLst/>
                     </a:prstGeom>
-                    <a:noFill/>
                     <a:ln>
                       <a:noFill/>
                     </a:ln>
+                    <a:extLst>
+                      <a:ext uri="{53640926-AAD7-44D8-BBD7-CCE9431645EC}">
+                        <a14:shadowObscured xmlns:a14="http://schemas.microsoft.com/office/drawing/2010/main"/>
+                      </a:ext>
+                    </a:extLst>
                   </pic:spPr>
                 </pic:pic>
               </a:graphicData>
@@ -243,144 +360,203 @@
     </w:p>
     <w:p>
       <w:pPr>
-        <w:pStyle w:val="ListParagraph"/>
-        <w:numPr>
-          <w:ilvl w:val="0"/>
-          <w:numId w:val="1"/>
-        </w:numPr>
-        <w:rPr>
-          <w:sz w:val="36"/>
-          <w:szCs w:val="36"/>
-        </w:rPr>
-      </w:pPr>
-      <w:proofErr w:type="spellStart"/>
-      <w:r>
-        <w:rPr>
-          <w:sz w:val="36"/>
-          <w:szCs w:val="36"/>
-        </w:rPr>
-        <w:lastRenderedPageBreak/>
-        <w:t>n</w:t>
-      </w:r>
-      <w:r>
-        <w:rPr>
-          <w:sz w:val="36"/>
-          <w:szCs w:val="36"/>
-        </w:rPr>
-        <w:t>_ofEarthquak</w:t>
-      </w:r>
-      <w:r>
-        <w:rPr>
-          <w:sz w:val="36"/>
-          <w:szCs w:val="36"/>
-        </w:rPr>
-        <w:t>e:represents</w:t>
-      </w:r>
-      <w:proofErr w:type="spellEnd"/>
-      <w:r>
-        <w:rPr>
-          <w:sz w:val="36"/>
-          <w:szCs w:val="36"/>
-        </w:rPr>
-        <w:t xml:space="preserve"> the number of earthquakes.</w:t>
-      </w:r>
-    </w:p>
-    <w:p>
-      <w:pPr>
-        <w:pStyle w:val="ListParagraph"/>
-        <w:numPr>
-          <w:ilvl w:val="0"/>
-          <w:numId w:val="1"/>
-        </w:numPr>
-        <w:rPr>
-          <w:sz w:val="36"/>
-          <w:szCs w:val="36"/>
-        </w:rPr>
-      </w:pPr>
-      <w:proofErr w:type="spellStart"/>
-      <w:r>
-        <w:rPr>
-          <w:sz w:val="36"/>
-          <w:szCs w:val="36"/>
-        </w:rPr>
-        <w:t>n_ofyears:represents</w:t>
-      </w:r>
-      <w:proofErr w:type="spellEnd"/>
-      <w:r>
-        <w:rPr>
-          <w:sz w:val="36"/>
-          <w:szCs w:val="36"/>
-        </w:rPr>
-        <w:t xml:space="preserve"> the number of years.</w:t>
-      </w:r>
-    </w:p>
-    <w:p>
-      <w:pPr>
-        <w:pStyle w:val="ListParagraph"/>
-        <w:numPr>
-          <w:ilvl w:val="0"/>
-          <w:numId w:val="1"/>
-        </w:numPr>
-        <w:rPr>
-          <w:sz w:val="36"/>
-          <w:szCs w:val="36"/>
-        </w:rPr>
-      </w:pPr>
-      <w:proofErr w:type="spellStart"/>
-      <w:r>
-        <w:rPr>
-          <w:sz w:val="36"/>
-          <w:szCs w:val="36"/>
-        </w:rPr>
-        <w:t>mean:is</w:t>
-      </w:r>
-      <w:proofErr w:type="spellEnd"/>
-      <w:r>
-        <w:rPr>
-          <w:sz w:val="36"/>
-          <w:szCs w:val="36"/>
-        </w:rPr>
-        <w:t xml:space="preserve"> calculated as the ratio of the number of years to the number earthquakes, representing the mean rate of earthquake per year</w:t>
-      </w:r>
-      <w:r>
-        <w:rPr>
-          <w:sz w:val="36"/>
-          <w:szCs w:val="36"/>
+        <w:rPr>
+          <w:rFonts w:asciiTheme="majorBidi" w:hAnsiTheme="majorBidi" w:cstheme="majorBidi"/>
+          <w:sz w:val="32"/>
+          <w:szCs w:val="32"/>
+        </w:rPr>
+      </w:pPr>
+      <w:r>
+        <w:rPr>
+          <w:rFonts w:asciiTheme="majorBidi" w:hAnsiTheme="majorBidi" w:cstheme="majorBidi"/>
+          <w:sz w:val="32"/>
+          <w:szCs w:val="32"/>
+        </w:rPr>
+        <w:t xml:space="preserve">From </w:t>
+      </w:r>
+      <w:r>
+        <w:rPr>
+          <w:rFonts w:asciiTheme="majorBidi" w:hAnsiTheme="majorBidi" w:cstheme="majorBidi"/>
+          <w:color w:val="00CC99"/>
+          <w:sz w:val="32"/>
+          <w:szCs w:val="32"/>
+        </w:rPr>
+        <w:t>"</w:t>
+      </w:r>
+      <w:proofErr w:type="gramStart"/>
+      <w:r>
+        <w:rPr>
+          <w:rFonts w:asciiTheme="majorBidi" w:hAnsiTheme="majorBidi" w:cstheme="majorBidi"/>
+          <w:color w:val="00CC99"/>
+          <w:sz w:val="32"/>
+          <w:szCs w:val="32"/>
+        </w:rPr>
+        <w:t>scipy.stats"</w:t>
+      </w:r>
+      <w:proofErr w:type="gramEnd"/>
+      <w:r>
+        <w:rPr>
+          <w:rFonts w:asciiTheme="majorBidi" w:hAnsiTheme="majorBidi" w:cstheme="majorBidi"/>
+          <w:color w:val="00CC99"/>
+          <w:sz w:val="32"/>
+          <w:szCs w:val="32"/>
         </w:rPr>
         <w:t xml:space="preserve"> </w:t>
       </w:r>
       <w:r>
         <w:rPr>
-          <w:sz w:val="36"/>
-          <w:szCs w:val="36"/>
-        </w:rPr>
-        <w:t>,</w:t>
-      </w:r>
-      <w:r>
-        <w:rPr>
-          <w:sz w:val="36"/>
-          <w:szCs w:val="36"/>
-        </w:rPr>
-        <w:t xml:space="preserve"> </w:t>
-      </w:r>
-      <w:r>
-        <w:rPr>
-          <w:sz w:val="36"/>
-          <w:szCs w:val="36"/>
-        </w:rPr>
-        <w:t>lambda=1/mean</w:t>
-      </w:r>
-    </w:p>
-    <w:p>
+          <w:rFonts w:asciiTheme="majorBidi" w:hAnsiTheme="majorBidi" w:cstheme="majorBidi"/>
+          <w:sz w:val="32"/>
+          <w:szCs w:val="32"/>
+        </w:rPr>
+        <w:t xml:space="preserve">we imported </w:t>
+      </w:r>
+      <w:r>
+        <w:rPr>
+          <w:rFonts w:asciiTheme="majorBidi" w:hAnsiTheme="majorBidi" w:cstheme="majorBidi"/>
+          <w:color w:val="2E74B5" w:themeColor="accent5" w:themeShade="BF"/>
+          <w:sz w:val="32"/>
+          <w:szCs w:val="32"/>
+        </w:rPr>
+        <w:t xml:space="preserve">'expon' </w:t>
+      </w:r>
+      <w:r>
+        <w:rPr>
+          <w:rFonts w:asciiTheme="majorBidi" w:hAnsiTheme="majorBidi" w:cstheme="majorBidi"/>
+          <w:sz w:val="32"/>
+          <w:szCs w:val="32"/>
+        </w:rPr>
+        <w:t xml:space="preserve">for exponential distribution, </w:t>
+      </w:r>
+      <w:r>
+        <w:rPr>
+          <w:rFonts w:asciiTheme="majorBidi" w:hAnsiTheme="majorBidi" w:cstheme="majorBidi"/>
+          <w:color w:val="00CC99"/>
+          <w:sz w:val="32"/>
+          <w:szCs w:val="32"/>
+        </w:rPr>
+        <w:t xml:space="preserve">"numpy" </w:t>
+      </w:r>
+      <w:r>
+        <w:rPr>
+          <w:rFonts w:asciiTheme="majorBidi" w:hAnsiTheme="majorBidi" w:cstheme="majorBidi"/>
+          <w:sz w:val="32"/>
+          <w:szCs w:val="32"/>
+        </w:rPr>
+        <w:t xml:space="preserve">as </w:t>
+      </w:r>
+      <w:r>
+        <w:rPr>
+          <w:rFonts w:asciiTheme="majorBidi" w:hAnsiTheme="majorBidi" w:cstheme="majorBidi"/>
+          <w:color w:val="00CC99"/>
+          <w:sz w:val="32"/>
+          <w:szCs w:val="32"/>
+        </w:rPr>
+        <w:t>'np'</w:t>
+      </w:r>
+      <w:r>
+        <w:rPr>
+          <w:rFonts w:asciiTheme="majorBidi" w:hAnsiTheme="majorBidi" w:cstheme="majorBidi"/>
+          <w:sz w:val="32"/>
+          <w:szCs w:val="32"/>
+        </w:rPr>
+        <w:t xml:space="preserve"> for numerical operations and from </w:t>
+      </w:r>
+      <w:r>
+        <w:rPr>
+          <w:rFonts w:asciiTheme="majorBidi" w:hAnsiTheme="majorBidi" w:cstheme="majorBidi"/>
+          <w:color w:val="00CC99"/>
+          <w:sz w:val="32"/>
+          <w:szCs w:val="32"/>
+        </w:rPr>
+        <w:t xml:space="preserve">"plot" </w:t>
+      </w:r>
+      <w:r>
+        <w:rPr>
+          <w:rFonts w:asciiTheme="majorBidi" w:hAnsiTheme="majorBidi" w:cstheme="majorBidi"/>
+          <w:sz w:val="32"/>
+          <w:szCs w:val="32"/>
+        </w:rPr>
+        <w:t xml:space="preserve">we used </w:t>
+      </w:r>
+      <w:r>
+        <w:rPr>
+          <w:rFonts w:asciiTheme="majorBidi" w:hAnsiTheme="majorBidi" w:cstheme="majorBidi"/>
+          <w:color w:val="FFC000"/>
+          <w:sz w:val="32"/>
+          <w:szCs w:val="32"/>
+        </w:rPr>
+        <w:t>'plot_pdf'</w:t>
+      </w:r>
+      <w:r>
+        <w:rPr>
+          <w:rFonts w:asciiTheme="majorBidi" w:hAnsiTheme="majorBidi" w:cstheme="majorBidi"/>
+          <w:sz w:val="32"/>
+          <w:szCs w:val="32"/>
+        </w:rPr>
+        <w:t xml:space="preserve">, </w:t>
+      </w:r>
+      <w:r>
+        <w:rPr>
+          <w:rFonts w:asciiTheme="majorBidi" w:hAnsiTheme="majorBidi" w:cstheme="majorBidi"/>
+          <w:color w:val="FFC000"/>
+          <w:sz w:val="32"/>
+          <w:szCs w:val="32"/>
+        </w:rPr>
+        <w:t xml:space="preserve">'plot_cdf' </w:t>
+      </w:r>
+      <w:r>
+        <w:rPr>
+          <w:rFonts w:asciiTheme="majorBidi" w:hAnsiTheme="majorBidi" w:cstheme="majorBidi"/>
+          <w:sz w:val="32"/>
+          <w:szCs w:val="32"/>
+        </w:rPr>
+        <w:t>for graphing functions.</w:t>
+      </w:r>
+    </w:p>
+    <w:p>
+      <w:pPr>
+        <w:rPr>
+          <w:rFonts w:asciiTheme="majorBidi" w:hAnsiTheme="majorBidi" w:cstheme="majorBidi"/>
+          <w:sz w:val="32"/>
+          <w:szCs w:val="32"/>
+        </w:rPr>
+      </w:pPr>
+    </w:p>
+    <w:p>
+      <w:pPr>
+        <w:rPr>
+          <w:rFonts w:asciiTheme="majorBidi" w:hAnsiTheme="majorBidi" w:cstheme="majorBidi"/>
+          <w:sz w:val="32"/>
+          <w:szCs w:val="32"/>
+        </w:rPr>
+      </w:pPr>
+      <w:r>
+        <w:rPr>
+          <w:rFonts w:asciiTheme="majorBidi" w:hAnsiTheme="majorBidi" w:cstheme="majorBidi"/>
+          <w:sz w:val="32"/>
+          <w:szCs w:val="32"/>
+        </w:rPr>
+        <w:t>2. Setting parameter for the Exponential distribution</w:t>
+      </w:r>
+    </w:p>
+    <w:p>
+      <w:pPr>
+        <w:rPr>
+          <w:rFonts w:asciiTheme="majorBidi" w:hAnsiTheme="majorBidi" w:cstheme="majorBidi"/>
+          <w:sz w:val="32"/>
+          <w:szCs w:val="32"/>
+        </w:rPr>
+      </w:pPr>
       <w:r>
         <w:rPr>
           <w:noProof/>
         </w:rPr>
         <w:drawing>
-          <wp:inline distT="0" distB="0" distL="0" distR="0" wp14:anchorId="37A69AE6" wp14:editId="60E7FE8E">
-            <wp:extent cx="5920740" cy="1120140"/>
-            <wp:effectExtent l="0" t="0" r="3810" b="3810"/>
-            <wp:docPr id="436503773" name="Picture 2" descr="A black background with white text&#10;&#10;Description automatically generated"/>
+          <wp:inline distT="0" distB="0" distL="0" distR="0" wp14:anchorId="0FD2DBFE" wp14:editId="4EBECC86">
+            <wp:extent cx="4952988" cy="713894"/>
+            <wp:effectExtent l="0" t="0" r="635" b="0"/>
+            <wp:docPr id="3" name="Picture 3"/>
             <wp:cNvGraphicFramePr>
               <a:graphicFrameLocks xmlns:a="http://schemas.openxmlformats.org/drawingml/2006/main" noChangeAspect="1"/>
             </wp:cNvGraphicFramePr>
@@ -388,36 +564,30 @@
               <a:graphicData uri="http://schemas.openxmlformats.org/drawingml/2006/picture">
                 <pic:pic xmlns:pic="http://schemas.openxmlformats.org/drawingml/2006/picture">
                   <pic:nvPicPr>
-                    <pic:cNvPr id="436503773" name="Picture 2" descr="A black background with white text&#10;&#10;Description automatically generated"/>
-                    <pic:cNvPicPr>
-                      <a:picLocks noChangeAspect="1" noChangeArrowheads="1"/>
-                    </pic:cNvPicPr>
+                    <pic:cNvPr id="1" name=""/>
+                    <pic:cNvPicPr/>
                   </pic:nvPicPr>
-                  <pic:blipFill>
-                    <a:blip r:embed="rId7">
-                      <a:extLst>
-                        <a:ext uri="{28A0092B-C50C-407E-A947-70E740481C1C}">
-                          <a14:useLocalDpi xmlns:a14="http://schemas.microsoft.com/office/drawing/2010/main" val="0"/>
-                        </a:ext>
-                      </a:extLst>
-                    </a:blip>
-                    <a:srcRect/>
-                    <a:stretch>
-                      <a:fillRect/>
-                    </a:stretch>
+                  <pic:blipFill rotWithShape="1">
+                    <a:blip r:embed="rId7"/>
+                    <a:srcRect l="18692" t="24703" r="39000" b="64451"/>
+                    <a:stretch/>
                   </pic:blipFill>
                   <pic:spPr bwMode="auto">
                     <a:xfrm>
                       <a:off x="0" y="0"/>
-                      <a:ext cx="5926787" cy="1121284"/>
+                      <a:ext cx="5027705" cy="724663"/>
                     </a:xfrm>
                     <a:prstGeom prst="rect">
                       <a:avLst/>
                     </a:prstGeom>
-                    <a:noFill/>
                     <a:ln>
                       <a:noFill/>
                     </a:ln>
+                    <a:extLst>
+                      <a:ext uri="{53640926-AAD7-44D8-BBD7-CCE9431645EC}">
+                        <a14:shadowObscured xmlns:a14="http://schemas.microsoft.com/office/drawing/2010/main"/>
+                      </a:ext>
+                    </a:extLst>
                   </pic:spPr>
                 </pic:pic>
               </a:graphicData>
@@ -428,109 +598,79 @@
     </w:p>
     <w:p>
       <w:pPr>
-        <w:pStyle w:val="ListParagraph"/>
-        <w:numPr>
-          <w:ilvl w:val="0"/>
-          <w:numId w:val="3"/>
-        </w:numPr>
-        <w:rPr>
-          <w:sz w:val="36"/>
-          <w:szCs w:val="36"/>
-        </w:rPr>
-      </w:pPr>
-      <w:proofErr w:type="spellStart"/>
-      <w:r>
-        <w:rPr>
-          <w:sz w:val="36"/>
-          <w:szCs w:val="36"/>
-        </w:rPr>
-        <w:t>time_period:set</w:t>
-      </w:r>
-      <w:proofErr w:type="spellEnd"/>
-      <w:r>
-        <w:rPr>
-          <w:sz w:val="36"/>
-          <w:szCs w:val="36"/>
-        </w:rPr>
-        <w:t xml:space="preserve"> to 6 months.</w:t>
-      </w:r>
-    </w:p>
-    <w:p>
-      <w:pPr>
-        <w:pStyle w:val="ListParagraph"/>
-        <w:numPr>
-          <w:ilvl w:val="0"/>
-          <w:numId w:val="3"/>
-        </w:numPr>
-        <w:rPr>
-          <w:sz w:val="36"/>
-          <w:szCs w:val="36"/>
-        </w:rPr>
-      </w:pPr>
-      <w:r>
-        <w:rPr>
-          <w:sz w:val="36"/>
-          <w:szCs w:val="36"/>
-        </w:rPr>
-        <w:t>x:</w:t>
-      </w:r>
-      <w:r>
-        <w:rPr>
-          <w:sz w:val="36"/>
-          <w:szCs w:val="36"/>
-        </w:rPr>
-        <w:t>represents rate for one event per mean years (lambda).</w:t>
-      </w:r>
-    </w:p>
-    <w:p>
-      <w:pPr>
-        <w:pStyle w:val="ListParagraph"/>
-        <w:numPr>
-          <w:ilvl w:val="0"/>
-          <w:numId w:val="3"/>
-        </w:numPr>
-        <w:rPr>
-          <w:sz w:val="36"/>
-          <w:szCs w:val="36"/>
-        </w:rPr>
-      </w:pPr>
-      <w:proofErr w:type="spellStart"/>
-      <w:r>
-        <w:rPr>
-          <w:sz w:val="36"/>
-          <w:szCs w:val="36"/>
-        </w:rPr>
-        <w:t>Expon.pdf:calculates</w:t>
-      </w:r>
-      <w:proofErr w:type="spellEnd"/>
-      <w:r>
-        <w:rPr>
-          <w:sz w:val="36"/>
-          <w:szCs w:val="36"/>
-        </w:rPr>
-        <w:t xml:space="preserve"> the probability density function(PDF) for the specified time </w:t>
-      </w:r>
-      <w:proofErr w:type="spellStart"/>
-      <w:r>
-        <w:rPr>
-          <w:sz w:val="36"/>
-          <w:szCs w:val="36"/>
-        </w:rPr>
-        <w:t>period,representing</w:t>
-      </w:r>
-      <w:proofErr w:type="spellEnd"/>
-      <w:r>
-        <w:rPr>
-          <w:sz w:val="36"/>
-          <w:szCs w:val="36"/>
-        </w:rPr>
-        <w:t xml:space="preserve"> the probability of an earthquake occurring in the next 6 months </w:t>
-      </w:r>
-    </w:p>
-    <w:p>
-      <w:pPr>
-        <w:rPr>
-          <w:lang/>
+        <w:rPr>
+          <w:rFonts w:asciiTheme="majorBidi" w:hAnsiTheme="majorBidi" w:cstheme="majorBidi"/>
+          <w:sz w:val="32"/>
+          <w:szCs w:val="32"/>
+        </w:rPr>
+      </w:pPr>
+      <w:r>
+        <w:rPr>
+          <w:rFonts w:asciiTheme="majorBidi" w:hAnsiTheme="majorBidi" w:cstheme="majorBidi"/>
+          <w:sz w:val="32"/>
+          <w:szCs w:val="32"/>
+        </w:rPr>
+        <w:t xml:space="preserve">Mean is the rate of earthquakes per </w:t>
+      </w:r>
+      <w:r>
+        <w:rPr>
+          <w:rFonts w:asciiTheme="majorBidi" w:hAnsiTheme="majorBidi" w:cstheme="majorBidi"/>
+          <w:sz w:val="32"/>
+          <w:szCs w:val="32"/>
+        </w:rPr>
+        <w:t xml:space="preserve">year, which </w:t>
+      </w:r>
+      <w:proofErr w:type="gramStart"/>
+      <w:r>
+        <w:rPr>
+          <w:rFonts w:asciiTheme="majorBidi" w:hAnsiTheme="majorBidi" w:cstheme="majorBidi"/>
+          <w:sz w:val="32"/>
+          <w:szCs w:val="32"/>
+        </w:rPr>
+        <w:t>is used</w:t>
+      </w:r>
+      <w:proofErr w:type="gramEnd"/>
+      <w:r>
+        <w:rPr>
+          <w:rFonts w:asciiTheme="majorBidi" w:hAnsiTheme="majorBidi" w:cstheme="majorBidi"/>
+          <w:sz w:val="32"/>
+          <w:szCs w:val="32"/>
+        </w:rPr>
+        <w:t xml:space="preserve"> as the rate parameter lambda for exponential distribution</w:t>
+      </w:r>
+    </w:p>
+    <w:p>
+      <w:pPr>
+        <w:rPr>
+          <w:rFonts w:asciiTheme="majorBidi" w:hAnsiTheme="majorBidi" w:cstheme="majorBidi"/>
+          <w:sz w:val="32"/>
+          <w:szCs w:val="32"/>
+        </w:rPr>
+      </w:pPr>
+    </w:p>
+    <w:p>
+      <w:pPr>
+        <w:rPr>
+          <w:rFonts w:asciiTheme="majorBidi" w:hAnsiTheme="majorBidi" w:cstheme="majorBidi"/>
+          <w:sz w:val="32"/>
+          <w:szCs w:val="32"/>
+        </w:rPr>
+      </w:pPr>
+      <w:r>
+        <w:rPr>
+          <w:rFonts w:asciiTheme="majorBidi" w:hAnsiTheme="majorBidi" w:cstheme="majorBidi"/>
+          <w:sz w:val="32"/>
+          <w:szCs w:val="32"/>
+        </w:rPr>
+        <w:t>3. Setting variables, calculating PDF and Printing Probability</w:t>
+      </w:r>
+    </w:p>
+    <w:p>
+      <w:pPr>
+        <w:rPr>
+          <w:rFonts w:asciiTheme="majorBidi" w:hAnsiTheme="majorBidi" w:cstheme="majorBidi"/>
+          <w:sz w:val="32"/>
+          <w:szCs w:val="32"/>
         </w:rPr>
       </w:pPr>
       <w:r>
@@ -538,10 +678,10 @@
           <w:noProof/>
         </w:rPr>
         <w:drawing>
-          <wp:inline distT="0" distB="0" distL="0" distR="0" wp14:anchorId="60A0EB55" wp14:editId="12E6A36C">
-            <wp:extent cx="5981700" cy="929640"/>
-            <wp:effectExtent l="0" t="0" r="0" b="3810"/>
-            <wp:docPr id="1911542323" name="Picture 3" descr="A screen shot of a computer&#10;&#10;Description automatically generated"/>
+          <wp:inline distT="0" distB="0" distL="0" distR="0" wp14:anchorId="5D950D26" wp14:editId="1657501A">
+            <wp:extent cx="5542132" cy="977544"/>
+            <wp:effectExtent l="0" t="0" r="1905" b="0"/>
+            <wp:docPr id="4" name="Picture 4"/>
             <wp:cNvGraphicFramePr>
               <a:graphicFrameLocks xmlns:a="http://schemas.openxmlformats.org/drawingml/2006/main" noChangeAspect="1"/>
             </wp:cNvGraphicFramePr>
@@ -549,36 +689,30 @@
               <a:graphicData uri="http://schemas.openxmlformats.org/drawingml/2006/picture">
                 <pic:pic xmlns:pic="http://schemas.openxmlformats.org/drawingml/2006/picture">
                   <pic:nvPicPr>
-                    <pic:cNvPr id="1911542323" name="Picture 3" descr="A screen shot of a computer&#10;&#10;Description automatically generated"/>
-                    <pic:cNvPicPr>
-                      <a:picLocks noChangeAspect="1" noChangeArrowheads="1"/>
-                    </pic:cNvPicPr>
+                    <pic:cNvPr id="1" name=""/>
+                    <pic:cNvPicPr/>
                   </pic:nvPicPr>
-                  <pic:blipFill>
-                    <a:blip r:embed="rId8">
-                      <a:extLst>
-                        <a:ext uri="{28A0092B-C50C-407E-A947-70E740481C1C}">
-                          <a14:useLocalDpi xmlns:a14="http://schemas.microsoft.com/office/drawing/2010/main" val="0"/>
-                        </a:ext>
-                      </a:extLst>
-                    </a:blip>
-                    <a:srcRect/>
-                    <a:stretch>
-                      <a:fillRect/>
-                    </a:stretch>
+                  <pic:blipFill rotWithShape="1">
+                    <a:blip r:embed="rId7"/>
+                    <a:srcRect l="18435" t="34867" r="24204" b="47138"/>
+                    <a:stretch/>
                   </pic:blipFill>
                   <pic:spPr bwMode="auto">
                     <a:xfrm>
                       <a:off x="0" y="0"/>
-                      <a:ext cx="5981700" cy="929640"/>
+                      <a:ext cx="5624204" cy="992020"/>
                     </a:xfrm>
                     <a:prstGeom prst="rect">
                       <a:avLst/>
                     </a:prstGeom>
-                    <a:noFill/>
                     <a:ln>
                       <a:noFill/>
                     </a:ln>
+                    <a:extLst>
+                      <a:ext uri="{53640926-AAD7-44D8-BBD7-CCE9431645EC}">
+                        <a14:shadowObscured xmlns:a14="http://schemas.microsoft.com/office/drawing/2010/main"/>
+                      </a:ext>
+                    </a:extLst>
                   </pic:spPr>
                 </pic:pic>
               </a:graphicData>
@@ -586,38 +720,125 @@
           </wp:inline>
         </w:drawing>
       </w:r>
-    </w:p>
-    <w:p>
-      <w:pPr>
-        <w:rPr>
-          <w:lang/>
-        </w:rPr>
-      </w:pPr>
-    </w:p>
-    <w:p>
-      <w:pPr>
-        <w:pStyle w:val="ListParagraph"/>
-        <w:numPr>
-          <w:ilvl w:val="0"/>
-          <w:numId w:val="6"/>
-        </w:numPr>
-        <w:rPr>
-          <w:sz w:val="36"/>
-          <w:szCs w:val="36"/>
-        </w:rPr>
-      </w:pPr>
-      <w:r>
-        <w:rPr>
-          <w:sz w:val="36"/>
-          <w:szCs w:val="36"/>
-        </w:rPr>
-        <w:t>output</w:t>
-      </w:r>
-    </w:p>
-    <w:p>
-      <w:pPr>
-        <w:rPr>
-          <w:lang/>
+      <w:r>
+        <w:rPr>
+          <w:rFonts w:asciiTheme="majorBidi" w:hAnsiTheme="majorBidi" w:cstheme="majorBidi"/>
+          <w:sz w:val="32"/>
+          <w:szCs w:val="32"/>
+        </w:rPr>
+        <w:t xml:space="preserve"> </w:t>
+      </w:r>
+    </w:p>
+    <w:p>
+      <w:pPr>
+        <w:rPr>
+          <w:rFonts w:asciiTheme="majorBidi" w:hAnsiTheme="majorBidi" w:cstheme="majorBidi"/>
+          <w:sz w:val="32"/>
+          <w:szCs w:val="32"/>
+        </w:rPr>
+      </w:pPr>
+      <w:r>
+        <w:rPr>
+          <w:rFonts w:asciiTheme="majorBidi" w:hAnsiTheme="majorBidi" w:cstheme="majorBidi"/>
+          <w:sz w:val="32"/>
+          <w:szCs w:val="32"/>
+        </w:rPr>
+        <w:t xml:space="preserve">The variable </w:t>
+      </w:r>
+      <w:r>
+        <w:rPr>
+          <w:rFonts w:asciiTheme="majorBidi" w:hAnsiTheme="majorBidi" w:cstheme="majorBidi"/>
+          <w:color w:val="2E74B5" w:themeColor="accent5" w:themeShade="BF"/>
+          <w:sz w:val="32"/>
+          <w:szCs w:val="32"/>
+        </w:rPr>
+        <w:t>"time_period"</w:t>
+      </w:r>
+      <w:r>
+        <w:rPr>
+          <w:rFonts w:asciiTheme="majorBidi" w:hAnsiTheme="majorBidi" w:cstheme="majorBidi"/>
+          <w:sz w:val="32"/>
+          <w:szCs w:val="32"/>
+        </w:rPr>
+        <w:t xml:space="preserve"> is set to 50 years and then calculating x parameter and use "</w:t>
+      </w:r>
+      <w:r>
+        <w:rPr>
+          <w:rFonts w:asciiTheme="majorBidi" w:hAnsiTheme="majorBidi" w:cstheme="majorBidi"/>
+          <w:color w:val="2E74B5" w:themeColor="accent5" w:themeShade="BF"/>
+          <w:sz w:val="32"/>
+          <w:szCs w:val="32"/>
+        </w:rPr>
+        <w:t>expon</w:t>
+      </w:r>
+      <w:r>
+        <w:rPr>
+          <w:rFonts w:asciiTheme="majorBidi" w:hAnsiTheme="majorBidi" w:cstheme="majorBidi"/>
+          <w:sz w:val="32"/>
+          <w:szCs w:val="32"/>
+        </w:rPr>
+        <w:t>.</w:t>
+      </w:r>
+      <w:r>
+        <w:rPr>
+          <w:rFonts w:asciiTheme="majorBidi" w:hAnsiTheme="majorBidi" w:cstheme="majorBidi"/>
+          <w:color w:val="FFC000"/>
+          <w:sz w:val="32"/>
+          <w:szCs w:val="32"/>
+        </w:rPr>
+        <w:t>pdf</w:t>
+      </w:r>
+      <w:r>
+        <w:rPr>
+          <w:rFonts w:asciiTheme="majorBidi" w:hAnsiTheme="majorBidi" w:cstheme="majorBidi"/>
+          <w:sz w:val="32"/>
+          <w:szCs w:val="32"/>
+        </w:rPr>
+        <w:t xml:space="preserve">" for the Probabilty Density Function for the 50 years last </w:t>
+      </w:r>
+      <w:bookmarkStart w:id="0" w:name="_GoBack"/>
+      <w:r>
+        <w:rPr>
+          <w:rFonts w:asciiTheme="majorBidi" w:hAnsiTheme="majorBidi" w:cstheme="majorBidi"/>
+          <w:sz w:val="32"/>
+          <w:szCs w:val="32"/>
+        </w:rPr>
+        <w:t>printig it.</w:t>
+      </w:r>
+    </w:p>
+    <w:bookmarkEnd w:id="0"/>
+    <w:p>
+      <w:pPr>
+        <w:rPr>
+          <w:rFonts w:asciiTheme="majorBidi" w:hAnsiTheme="majorBidi" w:cstheme="majorBidi"/>
+          <w:sz w:val="32"/>
+          <w:szCs w:val="32"/>
+        </w:rPr>
+      </w:pPr>
+    </w:p>
+    <w:p>
+      <w:pPr>
+        <w:rPr>
+          <w:rFonts w:asciiTheme="majorBidi" w:hAnsiTheme="majorBidi" w:cstheme="majorBidi"/>
+          <w:sz w:val="32"/>
+          <w:szCs w:val="32"/>
+        </w:rPr>
+      </w:pPr>
+      <w:r>
+        <w:rPr>
+          <w:rFonts w:asciiTheme="majorBidi" w:hAnsiTheme="majorBidi" w:cstheme="majorBidi"/>
+          <w:sz w:val="32"/>
+          <w:szCs w:val="32"/>
+        </w:rPr>
+        <w:t>4. Graphing PDF and CDF</w:t>
+      </w:r>
+    </w:p>
+    <w:p>
+      <w:pPr>
+        <w:rPr>
+          <w:rFonts w:asciiTheme="majorBidi" w:hAnsiTheme="majorBidi" w:cstheme="majorBidi"/>
+          <w:sz w:val="32"/>
+          <w:szCs w:val="32"/>
         </w:rPr>
       </w:pPr>
       <w:r>
@@ -625,10 +846,10 @@
           <w:noProof/>
         </w:rPr>
         <w:drawing>
-          <wp:inline distT="0" distB="0" distL="0" distR="0" wp14:anchorId="6C17FED7" wp14:editId="5CD3E0A7">
-            <wp:extent cx="5943600" cy="497840"/>
+          <wp:inline distT="0" distB="0" distL="0" distR="0" wp14:anchorId="3940CFB9" wp14:editId="45C0E28B">
+            <wp:extent cx="4962620" cy="1296886"/>
             <wp:effectExtent l="0" t="0" r="0" b="0"/>
-            <wp:docPr id="1754630967" name="Picture 4"/>
+            <wp:docPr id="5" name="Picture 5"/>
             <wp:cNvGraphicFramePr>
               <a:graphicFrameLocks xmlns:a="http://schemas.openxmlformats.org/drawingml/2006/main" noChangeAspect="1"/>
             </wp:cNvGraphicFramePr>
@@ -636,10 +857,184 @@
               <a:graphicData uri="http://schemas.openxmlformats.org/drawingml/2006/picture">
                 <pic:pic xmlns:pic="http://schemas.openxmlformats.org/drawingml/2006/picture">
                   <pic:nvPicPr>
-                    <pic:cNvPr id="0" name="Picture 7"/>
-                    <pic:cNvPicPr>
-                      <a:picLocks noChangeAspect="1" noChangeArrowheads="1"/>
-                    </pic:cNvPicPr>
+                    <pic:cNvPr id="1" name=""/>
+                    <pic:cNvPicPr/>
+                  </pic:nvPicPr>
+                  <pic:blipFill rotWithShape="1">
+                    <a:blip r:embed="rId7"/>
+                    <a:srcRect l="18562" t="52177" r="38740" b="27978"/>
+                    <a:stretch/>
+                  </pic:blipFill>
+                  <pic:spPr bwMode="auto">
+                    <a:xfrm>
+                      <a:off x="0" y="0"/>
+                      <a:ext cx="4992974" cy="1304818"/>
+                    </a:xfrm>
+                    <a:prstGeom prst="rect">
+                      <a:avLst/>
+                    </a:prstGeom>
+                    <a:ln>
+                      <a:noFill/>
+                    </a:ln>
+                    <a:extLst>
+                      <a:ext uri="{53640926-AAD7-44D8-BBD7-CCE9431645EC}">
+                        <a14:shadowObscured xmlns:a14="http://schemas.microsoft.com/office/drawing/2010/main"/>
+                      </a:ext>
+                    </a:extLst>
+                  </pic:spPr>
+                </pic:pic>
+              </a:graphicData>
+            </a:graphic>
+          </wp:inline>
+        </w:drawing>
+      </w:r>
+    </w:p>
+    <w:p>
+      <w:pPr>
+        <w:rPr>
+          <w:rFonts w:asciiTheme="majorBidi" w:hAnsiTheme="majorBidi" w:cstheme="majorBidi"/>
+          <w:sz w:val="36"/>
+          <w:szCs w:val="36"/>
+        </w:rPr>
+      </w:pPr>
+    </w:p>
+    <w:p>
+      <w:pPr>
+        <w:rPr>
+          <w:rFonts w:asciiTheme="majorBidi" w:hAnsiTheme="majorBidi" w:cstheme="majorBidi"/>
+          <w:sz w:val="36"/>
+          <w:szCs w:val="36"/>
+        </w:rPr>
+      </w:pPr>
+      <w:r>
+        <w:rPr>
+          <w:rFonts w:asciiTheme="majorBidi" w:hAnsiTheme="majorBidi" w:cstheme="majorBidi"/>
+          <w:sz w:val="36"/>
+          <w:szCs w:val="36"/>
+        </w:rPr>
+        <w:lastRenderedPageBreak/>
+        <w:t>Output</w:t>
+      </w:r>
+    </w:p>
+    <w:p>
+      <w:pPr>
+        <w:rPr>
+          <w:rFonts w:asciiTheme="majorBidi" w:hAnsiTheme="majorBidi" w:cstheme="majorBidi"/>
+          <w:sz w:val="36"/>
+          <w:szCs w:val="36"/>
+        </w:rPr>
+      </w:pPr>
+      <w:r>
+        <w:rPr>
+          <w:rFonts w:asciiTheme="majorBidi" w:hAnsiTheme="majorBidi" w:cstheme="majorBidi"/>
+          <w:sz w:val="36"/>
+          <w:szCs w:val="36"/>
+        </w:rPr>
+        <w:t>1. Probability of occurrence Earthquake in the next 50 years</w:t>
+      </w:r>
+    </w:p>
+    <w:p>
+      <w:pPr>
+        <w:rPr>
+          <w:rFonts w:asciiTheme="majorBidi" w:hAnsiTheme="majorBidi" w:cstheme="majorBidi"/>
+          <w:sz w:val="36"/>
+          <w:szCs w:val="36"/>
+        </w:rPr>
+      </w:pPr>
+      <w:r>
+        <w:rPr>
+          <w:noProof/>
+        </w:rPr>
+        <w:drawing>
+          <wp:inline distT="0" distB="0" distL="0" distR="0" wp14:anchorId="421BF4D6" wp14:editId="61A90D2F">
+            <wp:extent cx="6583348" cy="914688"/>
+            <wp:effectExtent l="0" t="0" r="0" b="0"/>
+            <wp:docPr id="6" name="Picture 6"/>
+            <wp:cNvGraphicFramePr>
+              <a:graphicFrameLocks xmlns:a="http://schemas.openxmlformats.org/drawingml/2006/main" noChangeAspect="1"/>
+            </wp:cNvGraphicFramePr>
+            <a:graphic xmlns:a="http://schemas.openxmlformats.org/drawingml/2006/main">
+              <a:graphicData uri="http://schemas.openxmlformats.org/drawingml/2006/picture">
+                <pic:pic xmlns:pic="http://schemas.openxmlformats.org/drawingml/2006/picture">
+                  <pic:nvPicPr>
+                    <pic:cNvPr id="1" name=""/>
+                    <pic:cNvPicPr/>
+                  </pic:nvPicPr>
+                  <pic:blipFill rotWithShape="1">
+                    <a:blip r:embed="rId8"/>
+                    <a:srcRect l="18430" t="68329" r="10543" b="14119"/>
+                    <a:stretch/>
+                  </pic:blipFill>
+                  <pic:spPr bwMode="auto">
+                    <a:xfrm>
+                      <a:off x="0" y="0"/>
+                      <a:ext cx="6617906" cy="919490"/>
+                    </a:xfrm>
+                    <a:prstGeom prst="rect">
+                      <a:avLst/>
+                    </a:prstGeom>
+                    <a:ln>
+                      <a:noFill/>
+                    </a:ln>
+                    <a:extLst>
+                      <a:ext uri="{53640926-AAD7-44D8-BBD7-CCE9431645EC}">
+                        <a14:shadowObscured xmlns:a14="http://schemas.microsoft.com/office/drawing/2010/main"/>
+                      </a:ext>
+                    </a:extLst>
+                  </pic:spPr>
+                </pic:pic>
+              </a:graphicData>
+            </a:graphic>
+          </wp:inline>
+        </w:drawing>
+      </w:r>
+    </w:p>
+    <w:p>
+      <w:pPr>
+        <w:rPr>
+          <w:rFonts w:asciiTheme="majorBidi" w:hAnsiTheme="majorBidi" w:cstheme="majorBidi"/>
+          <w:sz w:val="36"/>
+          <w:szCs w:val="36"/>
+        </w:rPr>
+      </w:pPr>
+    </w:p>
+    <w:p>
+      <w:pPr>
+        <w:rPr>
+          <w:rFonts w:asciiTheme="majorBidi" w:hAnsiTheme="majorBidi" w:cstheme="majorBidi"/>
+          <w:sz w:val="36"/>
+          <w:szCs w:val="36"/>
+        </w:rPr>
+      </w:pPr>
+      <w:r>
+        <w:rPr>
+          <w:rFonts w:asciiTheme="majorBidi" w:hAnsiTheme="majorBidi" w:cstheme="majorBidi"/>
+          <w:noProof/>
+          <w:sz w:val="36"/>
+          <w:szCs w:val="36"/>
+        </w:rPr>
+        <w:drawing>
+          <wp:anchor distT="0" distB="0" distL="114300" distR="114300" simplePos="0" relativeHeight="251658240" behindDoc="1" locked="0" layoutInCell="1" allowOverlap="1" wp14:anchorId="2EF84A7E" wp14:editId="13C82AE7">
+            <wp:simplePos x="0" y="0"/>
+            <wp:positionH relativeFrom="margin">
+              <wp:posOffset>-467731</wp:posOffset>
+            </wp:positionH>
+            <wp:positionV relativeFrom="paragraph">
+              <wp:posOffset>389890</wp:posOffset>
+            </wp:positionV>
+            <wp:extent cx="3968150" cy="2976113"/>
+            <wp:effectExtent l="0" t="0" r="0" b="0"/>
+            <wp:wrapNone/>
+            <wp:docPr id="8" name="Picture 8"/>
+            <wp:cNvGraphicFramePr>
+              <a:graphicFrameLocks xmlns:a="http://schemas.openxmlformats.org/drawingml/2006/main" noChangeAspect="1"/>
+            </wp:cNvGraphicFramePr>
+            <a:graphic xmlns:a="http://schemas.openxmlformats.org/drawingml/2006/main">
+              <a:graphicData uri="http://schemas.openxmlformats.org/drawingml/2006/picture">
+                <pic:pic xmlns:pic="http://schemas.openxmlformats.org/drawingml/2006/picture">
+                  <pic:nvPicPr>
+                    <pic:cNvPr id="8" name="pdf ex3.png"/>
+                    <pic:cNvPicPr/>
                   </pic:nvPicPr>
                   <pic:blipFill>
                     <a:blip r:embed="rId9">
@@ -649,186 +1044,68 @@
                         </a:ext>
                       </a:extLst>
                     </a:blip>
-                    <a:srcRect/>
                     <a:stretch>
                       <a:fillRect/>
                     </a:stretch>
                   </pic:blipFill>
-                  <pic:spPr bwMode="auto">
+                  <pic:spPr>
                     <a:xfrm>
                       <a:off x="0" y="0"/>
-                      <a:ext cx="5943600" cy="497840"/>
+                      <a:ext cx="3968150" cy="2976113"/>
                     </a:xfrm>
                     <a:prstGeom prst="rect">
                       <a:avLst/>
                     </a:prstGeom>
-                    <a:noFill/>
-                    <a:ln>
-                      <a:noFill/>
-                    </a:ln>
                   </pic:spPr>
                 </pic:pic>
               </a:graphicData>
             </a:graphic>
-          </wp:inline>
+            <wp14:sizeRelH relativeFrom="margin">
+              <wp14:pctWidth>0</wp14:pctWidth>
+            </wp14:sizeRelH>
+            <wp14:sizeRelV relativeFrom="margin">
+              <wp14:pctHeight>0</wp14:pctHeight>
+            </wp14:sizeRelV>
+          </wp:anchor>
         </w:drawing>
       </w:r>
-    </w:p>
-    <w:p>
-      <w:pPr>
-        <w:rPr>
-          <w:sz w:val="36"/>
-          <w:szCs w:val="36"/>
-        </w:rPr>
-      </w:pPr>
-    </w:p>
-    <w:p>
-      <w:pPr>
-        <w:rPr>
-          <w:sz w:val="36"/>
-          <w:szCs w:val="36"/>
-        </w:rPr>
-      </w:pPr>
-    </w:p>
-    <w:p>
-      <w:pPr>
-        <w:rPr>
-          <w:sz w:val="36"/>
-          <w:szCs w:val="36"/>
-        </w:rPr>
-      </w:pPr>
-    </w:p>
-    <w:p>
-      <w:pPr>
-        <w:pStyle w:val="ListParagraph"/>
-        <w:numPr>
-          <w:ilvl w:val="0"/>
-          <w:numId w:val="6"/>
-        </w:numPr>
-      </w:pPr>
-      <w:r>
-        <w:rPr>
-          <w:sz w:val="36"/>
-          <w:szCs w:val="36"/>
-        </w:rPr>
-        <w:lastRenderedPageBreak/>
-        <w:t xml:space="preserve">Generate array of 100 values between 0 and 5 in </w:t>
-      </w:r>
-      <w:proofErr w:type="spellStart"/>
-      <w:r>
-        <w:rPr>
-          <w:sz w:val="36"/>
-          <w:szCs w:val="36"/>
-        </w:rPr>
-        <w:t>x_values</w:t>
-      </w:r>
-      <w:proofErr w:type="spellEnd"/>
-    </w:p>
-    <w:p>
-      <w:pPr>
-        <w:pStyle w:val="ListParagraph"/>
-        <w:numPr>
-          <w:ilvl w:val="0"/>
-          <w:numId w:val="6"/>
-        </w:numPr>
-        <w:rPr>
-          <w:sz w:val="36"/>
-          <w:szCs w:val="36"/>
-        </w:rPr>
-      </w:pPr>
-      <w:r>
-        <w:rPr>
-          <w:sz w:val="36"/>
-          <w:szCs w:val="36"/>
-        </w:rPr>
-        <w:t xml:space="preserve">Calculate the  pdf and </w:t>
-      </w:r>
-      <w:proofErr w:type="spellStart"/>
-      <w:r>
-        <w:rPr>
-          <w:sz w:val="36"/>
-          <w:szCs w:val="36"/>
-        </w:rPr>
-        <w:t>cdf</w:t>
-      </w:r>
-      <w:proofErr w:type="spellEnd"/>
-      <w:r>
-        <w:rPr>
-          <w:sz w:val="36"/>
-          <w:szCs w:val="36"/>
-        </w:rPr>
-        <w:t xml:space="preserve"> values using the exponential distribution.</w:t>
-      </w:r>
-    </w:p>
-    <w:p>
-      <w:pPr>
-        <w:pStyle w:val="ListParagraph"/>
-        <w:numPr>
-          <w:ilvl w:val="0"/>
-          <w:numId w:val="6"/>
-        </w:numPr>
-        <w:rPr>
-          <w:sz w:val="36"/>
-          <w:szCs w:val="36"/>
-        </w:rPr>
-      </w:pPr>
-      <w:r>
-        <w:rPr>
-          <w:sz w:val="36"/>
-          <w:szCs w:val="36"/>
-        </w:rPr>
-        <w:t xml:space="preserve">Call </w:t>
-      </w:r>
-      <w:r>
-        <w:rPr>
-          <w:sz w:val="36"/>
-          <w:szCs w:val="36"/>
-        </w:rPr>
-        <w:t xml:space="preserve">the </w:t>
-      </w:r>
-      <w:proofErr w:type="spellStart"/>
-      <w:r>
-        <w:rPr>
-          <w:sz w:val="36"/>
-          <w:szCs w:val="36"/>
-        </w:rPr>
-        <w:t>plot_pdf</w:t>
-      </w:r>
-      <w:proofErr w:type="spellEnd"/>
-      <w:r>
-        <w:rPr>
-          <w:sz w:val="36"/>
-          <w:szCs w:val="36"/>
-        </w:rPr>
-        <w:t xml:space="preserve"> and </w:t>
-      </w:r>
-      <w:proofErr w:type="spellStart"/>
-      <w:r>
-        <w:rPr>
-          <w:sz w:val="36"/>
-          <w:szCs w:val="36"/>
-        </w:rPr>
-        <w:t>plot_cdf</w:t>
-      </w:r>
-      <w:proofErr w:type="spellEnd"/>
-      <w:r>
-        <w:rPr>
-          <w:sz w:val="36"/>
-          <w:szCs w:val="36"/>
-        </w:rPr>
-        <w:t xml:space="preserve"> functions to plot the graph of each function .</w:t>
-      </w:r>
-    </w:p>
-    <w:p>
-      <w:r>
-        <w:rPr>
+      <w:r>
+        <w:rPr>
+          <w:rFonts w:asciiTheme="majorBidi" w:hAnsiTheme="majorBidi" w:cstheme="majorBidi"/>
+          <w:sz w:val="36"/>
+          <w:szCs w:val="36"/>
+        </w:rPr>
+        <w:t>2. PDF and CDF Graphes</w:t>
+      </w:r>
+    </w:p>
+    <w:p>
+      <w:pPr>
+        <w:rPr>
+          <w:rFonts w:asciiTheme="majorBidi" w:hAnsiTheme="majorBidi" w:cstheme="majorBidi"/>
+          <w:sz w:val="36"/>
+          <w:szCs w:val="36"/>
+        </w:rPr>
+      </w:pPr>
+      <w:r>
+        <w:rPr>
+          <w:rFonts w:asciiTheme="majorBidi" w:hAnsiTheme="majorBidi" w:cstheme="majorBidi"/>
           <w:noProof/>
+          <w:sz w:val="36"/>
+          <w:szCs w:val="36"/>
         </w:rPr>
         <w:drawing>
-          <wp:inline distT="0" distB="0" distL="0" distR="0" wp14:anchorId="347A93B4" wp14:editId="1A0D932C">
-            <wp:extent cx="5943600" cy="1397000"/>
-            <wp:effectExtent l="0" t="0" r="0" b="0"/>
-            <wp:docPr id="32286865" name="Picture 5" descr="A computer screen shot of a code&#10;&#10;Description automatically generated"/>
+          <wp:anchor distT="0" distB="0" distL="114300" distR="114300" simplePos="0" relativeHeight="251659264" behindDoc="1" locked="0" layoutInCell="1" allowOverlap="1" wp14:anchorId="5217CBD4" wp14:editId="3D2D4CDF">
+            <wp:simplePos x="0" y="0"/>
+            <wp:positionH relativeFrom="page">
+              <wp:posOffset>3769361</wp:posOffset>
+            </wp:positionH>
+            <wp:positionV relativeFrom="paragraph">
+              <wp:posOffset>4229</wp:posOffset>
+            </wp:positionV>
+            <wp:extent cx="4034048" cy="3025537"/>
+            <wp:effectExtent l="0" t="0" r="5080" b="3810"/>
+            <wp:wrapNone/>
+            <wp:docPr id="7" name="Picture 7"/>
             <wp:cNvGraphicFramePr>
               <a:graphicFrameLocks xmlns:a="http://schemas.openxmlformats.org/drawingml/2006/main" noChangeAspect="1"/>
             </wp:cNvGraphicFramePr>
@@ -836,10 +1113,8 @@
               <a:graphicData uri="http://schemas.openxmlformats.org/drawingml/2006/picture">
                 <pic:pic xmlns:pic="http://schemas.openxmlformats.org/drawingml/2006/picture">
                   <pic:nvPicPr>
-                    <pic:cNvPr id="32286865" name="Picture 5" descr="A computer screen shot of a code&#10;&#10;Description automatically generated"/>
-                    <pic:cNvPicPr>
-                      <a:picLocks noChangeAspect="1" noChangeArrowheads="1"/>
-                    </pic:cNvPicPr>
+                    <pic:cNvPr id="7" name="cdf ex3.png"/>
+                    <pic:cNvPicPr/>
                   </pic:nvPicPr>
                   <pic:blipFill>
                     <a:blip r:embed="rId10">
@@ -849,166 +1124,44 @@
                         </a:ext>
                       </a:extLst>
                     </a:blip>
-                    <a:srcRect/>
                     <a:stretch>
                       <a:fillRect/>
                     </a:stretch>
                   </pic:blipFill>
-                  <pic:spPr bwMode="auto">
+                  <pic:spPr>
                     <a:xfrm>
                       <a:off x="0" y="0"/>
-                      <a:ext cx="5943600" cy="1397000"/>
+                      <a:ext cx="4034048" cy="3025537"/>
                     </a:xfrm>
                     <a:prstGeom prst="rect">
                       <a:avLst/>
                     </a:prstGeom>
-                    <a:noFill/>
-                    <a:ln>
-                      <a:noFill/>
-                    </a:ln>
                   </pic:spPr>
                 </pic:pic>
               </a:graphicData>
             </a:graphic>
-          </wp:inline>
+            <wp14:sizeRelH relativeFrom="margin">
+              <wp14:pctWidth>0</wp14:pctWidth>
+            </wp14:sizeRelH>
+            <wp14:sizeRelV relativeFrom="margin">
+              <wp14:pctHeight>0</wp14:pctHeight>
+            </wp14:sizeRelV>
+          </wp:anchor>
         </w:drawing>
       </w:r>
     </w:p>
     <w:p>
       <w:pPr>
         <w:rPr>
-          <w:lang/>
-        </w:rPr>
-      </w:pPr>
-    </w:p>
-    <w:p>
-      <w:pPr>
-        <w:rPr>
-          <w:lang/>
-        </w:rPr>
-      </w:pPr>
-    </w:p>
-    <w:p>
-      <w:pPr>
-        <w:rPr>
-          <w:lang/>
-        </w:rPr>
-      </w:pPr>
-    </w:p>
-    <w:p>
-      <w:r>
-        <w:rPr>
-          <w:noProof/>
-        </w:rPr>
-        <w:drawing>
-          <wp:inline distT="0" distB="0" distL="0" distR="0" wp14:anchorId="6471AE69" wp14:editId="40F9F553">
-            <wp:extent cx="2781660" cy="1988820"/>
-            <wp:effectExtent l="0" t="0" r="0" b="0"/>
-            <wp:docPr id="315370800" name="Picture 6" descr="A graph with a blue line&#10;&#10;Description automatically generated"/>
-            <wp:cNvGraphicFramePr>
-              <a:graphicFrameLocks xmlns:a="http://schemas.openxmlformats.org/drawingml/2006/main" noChangeAspect="1"/>
-            </wp:cNvGraphicFramePr>
-            <a:graphic xmlns:a="http://schemas.openxmlformats.org/drawingml/2006/main">
-              <a:graphicData uri="http://schemas.openxmlformats.org/drawingml/2006/picture">
-                <pic:pic xmlns:pic="http://schemas.openxmlformats.org/drawingml/2006/picture">
-                  <pic:nvPicPr>
-                    <pic:cNvPr id="315370800" name="Picture 6" descr="A graph with a blue line&#10;&#10;Description automatically generated"/>
-                    <pic:cNvPicPr>
-                      <a:picLocks noChangeAspect="1" noChangeArrowheads="1"/>
-                    </pic:cNvPicPr>
-                  </pic:nvPicPr>
-                  <pic:blipFill>
-                    <a:blip r:embed="rId11">
-                      <a:extLst>
-                        <a:ext uri="{28A0092B-C50C-407E-A947-70E740481C1C}">
-                          <a14:useLocalDpi xmlns:a14="http://schemas.microsoft.com/office/drawing/2010/main" val="0"/>
-                        </a:ext>
-                      </a:extLst>
-                    </a:blip>
-                    <a:srcRect/>
-                    <a:stretch>
-                      <a:fillRect/>
-                    </a:stretch>
-                  </pic:blipFill>
-                  <pic:spPr bwMode="auto">
-                    <a:xfrm>
-                      <a:off x="0" y="0"/>
-                      <a:ext cx="2794217" cy="1997798"/>
-                    </a:xfrm>
-                    <a:prstGeom prst="rect">
-                      <a:avLst/>
-                    </a:prstGeom>
-                    <a:noFill/>
-                    <a:ln>
-                      <a:noFill/>
-                    </a:ln>
-                  </pic:spPr>
-                </pic:pic>
-              </a:graphicData>
-            </a:graphic>
-          </wp:inline>
-        </w:drawing>
-      </w:r>
-      <w:r>
-        <w:t xml:space="preserve">               </w:t>
-      </w:r>
-      <w:r>
-        <w:rPr>
-          <w:noProof/>
-        </w:rPr>
-        <w:drawing>
-          <wp:inline distT="0" distB="0" distL="0" distR="0" wp14:anchorId="763D25CD" wp14:editId="59BF2336">
-            <wp:extent cx="2578350" cy="2011680"/>
-            <wp:effectExtent l="0" t="0" r="0" b="7620"/>
-            <wp:docPr id="2142193618" name="Picture 7" descr="A graph with a line&#10;&#10;Description automatically generated"/>
-            <wp:cNvGraphicFramePr>
-              <a:graphicFrameLocks xmlns:a="http://schemas.openxmlformats.org/drawingml/2006/main" noChangeAspect="1"/>
-            </wp:cNvGraphicFramePr>
-            <a:graphic xmlns:a="http://schemas.openxmlformats.org/drawingml/2006/main">
-              <a:graphicData uri="http://schemas.openxmlformats.org/drawingml/2006/picture">
-                <pic:pic xmlns:pic="http://schemas.openxmlformats.org/drawingml/2006/picture">
-                  <pic:nvPicPr>
-                    <pic:cNvPr id="2142193618" name="Picture 7" descr="A graph with a line&#10;&#10;Description automatically generated"/>
-                    <pic:cNvPicPr>
-                      <a:picLocks noChangeAspect="1" noChangeArrowheads="1"/>
-                    </pic:cNvPicPr>
-                  </pic:nvPicPr>
-                  <pic:blipFill>
-                    <a:blip r:embed="rId12" cstate="print">
-                      <a:extLst>
-                        <a:ext uri="{28A0092B-C50C-407E-A947-70E740481C1C}">
-                          <a14:useLocalDpi xmlns:a14="http://schemas.microsoft.com/office/drawing/2010/main" val="0"/>
-                        </a:ext>
-                      </a:extLst>
-                    </a:blip>
-                    <a:srcRect/>
-                    <a:stretch>
-                      <a:fillRect/>
-                    </a:stretch>
-                  </pic:blipFill>
-                  <pic:spPr bwMode="auto">
-                    <a:xfrm>
-                      <a:off x="0" y="0"/>
-                      <a:ext cx="2597101" cy="2026310"/>
-                    </a:xfrm>
-                    <a:prstGeom prst="rect">
-                      <a:avLst/>
-                    </a:prstGeom>
-                    <a:noFill/>
-                    <a:ln>
-                      <a:noFill/>
-                    </a:ln>
-                  </pic:spPr>
-                </pic:pic>
-              </a:graphicData>
-            </a:graphic>
-          </wp:inline>
-        </w:drawing>
-      </w:r>
+          <w:rFonts w:asciiTheme="majorBidi" w:hAnsiTheme="majorBidi" w:cstheme="majorBidi"/>
+          <w:sz w:val="36"/>
+          <w:szCs w:val="36"/>
+        </w:rPr>
+      </w:pPr>
     </w:p>
     <w:sectPr>
-      <w:pgSz w:w="12240" w:h="15840"/>
-      <w:pgMar w:top="1440" w:right="1440" w:bottom="1440" w:left="1440" w:header="720" w:footer="720" w:gutter="0"/>
+      <w:pgSz w:w="11907" w:h="16839" w:code="9"/>
+      <w:pgMar w:top="360" w:right="720" w:bottom="720" w:left="720" w:header="720" w:footer="720" w:gutter="0"/>
       <w:cols w:space="720"/>
       <w:docGrid w:linePitch="360"/>
     </w:sectPr>
@@ -1017,7 +1170,7 @@
 </file>
 
 <file path=word/numbering.xml><?xml version="1.0" encoding="utf-8"?>
-<w:numbering xmlns:wpc="http://schemas.microsoft.com/office/word/2010/wordprocessingCanvas" xmlns:cx="http://schemas.microsoft.com/office/drawing/2014/chartex" xmlns:cx1="http://schemas.microsoft.com/office/drawing/2015/9/8/chartex" xmlns:cx2="http://schemas.microsoft.com/office/drawing/2015/10/21/chartex" xmlns:cx3="http://schemas.microsoft.com/office/drawing/2016/5/9/chartex" xmlns:cx4="http://schemas.microsoft.com/office/drawing/2016/5/10/chartex" xmlns:cx5="http://schemas.microsoft.com/office/drawing/2016/5/11/chartex" xmlns:cx6="http://schemas.microsoft.com/office/drawing/2016/5/12/chartex" xmlns:cx7="http://schemas.microsoft.com/office/drawing/2016/5/13/chartex" xmlns:cx8="http://schemas.microsoft.com/office/drawing/2016/5/14/chartex" xmlns:mc="http://schemas.openxmlformats.org/markup-compatibility/2006" xmlns:aink="http://schemas.microsoft.com/office/drawing/2016/ink" xmlns:am3d="http://schemas.microsoft.com/office/drawing/2017/model3d" xmlns:o="urn:schemas-microsoft-com:office:office" xmlns:oel="http://schemas.microsoft.com/office/2019/extlst" xmlns:r="http://schemas.openxmlformats.org/officeDocument/2006/relationships" xmlns:m="http://schemas.openxmlformats.org/officeDocument/2006/math" xmlns:v="urn:schemas-microsoft-com:vml" xmlns:wp14="http://schemas.microsoft.com/office/word/2010/wordprocessingDrawing" xmlns:wp="http://schemas.openxmlformats.org/drawingml/2006/wordprocessingDrawing" xmlns:w10="urn:schemas-microsoft-com:office:word" xmlns:w="http://schemas.openxmlformats.org/wordprocessingml/2006/main" xmlns:w14="http://schemas.microsoft.com/office/word/2010/wordml" xmlns:w15="http://schemas.microsoft.com/office/word/2012/wordml" xmlns:w16cex="http://schemas.microsoft.com/office/word/2018/wordml/cex" xmlns:w16cid="http://schemas.microsoft.com/office/word/2016/wordml/cid" xmlns:w16="http://schemas.microsoft.com/office/word/2018/wordml" xmlns:w16sdtdh="http://schemas.microsoft.com/office/word/2020/wordml/sdtdatahash" xmlns:w16se="http://schemas.microsoft.com/office/word/2015/wordml/symex" xmlns:wpg="http://schemas.microsoft.com/office/word/2010/wordprocessingGroup" xmlns:wpi="http://schemas.microsoft.com/office/word/2010/wordprocessingInk" xmlns:wne="http://schemas.microsoft.com/office/word/2006/wordml" xmlns:wps="http://schemas.microsoft.com/office/word/2010/wordprocessingShape" mc:Ignorable="w14 w15 w16se w16cid w16 w16cex w16sdtdh wp14">
+<w:numbering xmlns:wpc="http://schemas.microsoft.com/office/word/2010/wordprocessingCanvas" xmlns:mc="http://schemas.openxmlformats.org/markup-compatibility/2006" xmlns:o="urn:schemas-microsoft-com:office:office" xmlns:r="http://schemas.openxmlformats.org/officeDocument/2006/relationships" xmlns:m="http://schemas.openxmlformats.org/officeDocument/2006/math" xmlns:v="urn:schemas-microsoft-com:vml" xmlns:wp14="http://schemas.microsoft.com/office/word/2010/wordprocessingDrawing" xmlns:wp="http://schemas.openxmlformats.org/drawingml/2006/wordprocessingDrawing" xmlns:w10="urn:schemas-microsoft-com:office:word" xmlns:w="http://schemas.openxmlformats.org/wordprocessingml/2006/main" xmlns:w14="http://schemas.microsoft.com/office/word/2010/wordml" xmlns:w15="http://schemas.microsoft.com/office/word/2012/wordml" xmlns:wpg="http://schemas.microsoft.com/office/word/2010/wordprocessingGroup" xmlns:wpi="http://schemas.microsoft.com/office/word/2010/wordprocessingInk" xmlns:wne="http://schemas.microsoft.com/office/word/2006/wordml" xmlns:wps="http://schemas.microsoft.com/office/word/2010/wordprocessingShape" mc:Ignorable="w14 w15 wp14">
   <w:abstractNum w:abstractNumId="0" w15:restartNumberingAfterBreak="0">
     <w:nsid w:val="08071E54"/>
     <w:multiLevelType w:val="multilevel"/>
@@ -1734,29 +1887,29 @@
       </w:rPr>
     </w:lvl>
   </w:abstractNum>
-  <w:num w:numId="1" w16cid:durableId="980308760">
+  <w:num w:numId="1">
     <w:abstractNumId w:val="1"/>
   </w:num>
-  <w:num w:numId="2" w16cid:durableId="1623731900">
+  <w:num w:numId="2">
     <w:abstractNumId w:val="0"/>
   </w:num>
-  <w:num w:numId="3" w16cid:durableId="145822597">
+  <w:num w:numId="3">
     <w:abstractNumId w:val="2"/>
   </w:num>
-  <w:num w:numId="4" w16cid:durableId="1827551239">
+  <w:num w:numId="4">
     <w:abstractNumId w:val="3"/>
   </w:num>
-  <w:num w:numId="5" w16cid:durableId="2139060426">
+  <w:num w:numId="5">
     <w:abstractNumId w:val="4"/>
   </w:num>
-  <w:num w:numId="6" w16cid:durableId="2118058179">
+  <w:num w:numId="6">
     <w:abstractNumId w:val="5"/>
   </w:num>
 </w:numbering>
 </file>
 
 <file path=word/styles.xml><?xml version="1.0" encoding="utf-8"?>
-<w:styles xmlns:mc="http://schemas.openxmlformats.org/markup-compatibility/2006" xmlns:r="http://schemas.openxmlformats.org/officeDocument/2006/relationships" xmlns:w="http://schemas.openxmlformats.org/wordprocessingml/2006/main" xmlns:w14="http://schemas.microsoft.com/office/word/2010/wordml" xmlns:w15="http://schemas.microsoft.com/office/word/2012/wordml" xmlns:w16cex="http://schemas.microsoft.com/office/word/2018/wordml/cex" xmlns:w16cid="http://schemas.microsoft.com/office/word/2016/wordml/cid" xmlns:w16="http://schemas.microsoft.com/office/word/2018/wordml" xmlns:w16sdtdh="http://schemas.microsoft.com/office/word/2020/wordml/sdtdatahash" xmlns:w16se="http://schemas.microsoft.com/office/word/2015/wordml/symex" mc:Ignorable="w14 w15 w16se w16cid w16 w16cex w16sdtdh">
+<w:styles xmlns:mc="http://schemas.openxmlformats.org/markup-compatibility/2006" xmlns:r="http://schemas.openxmlformats.org/officeDocument/2006/relationships" xmlns:w="http://schemas.openxmlformats.org/wordprocessingml/2006/main" xmlns:w14="http://schemas.microsoft.com/office/word/2010/wordml" xmlns:w15="http://schemas.microsoft.com/office/word/2012/wordml" mc:Ignorable="w14 w15">
   <w:docDefaults>
     <w:rPrDefault>
       <w:rPr>
@@ -1774,7 +1927,7 @@
       </w:pPr>
     </w:pPrDefault>
   </w:docDefaults>
-  <w:latentStyles w:defLockedState="0" w:defUIPriority="99" w:defSemiHidden="0" w:defUnhideWhenUsed="0" w:defQFormat="0" w:count="376">
+  <w:latentStyles w:defLockedState="0" w:defUIPriority="99" w:defSemiHidden="0" w:defUnhideWhenUsed="0" w:defQFormat="0" w:count="371">
     <w:lsdException w:name="Normal" w:uiPriority="0" w:qFormat="1"/>
     <w:lsdException w:name="heading 1" w:uiPriority="9" w:qFormat="1"/>
     <w:lsdException w:name="heading 2" w:semiHidden="1" w:uiPriority="9" w:unhideWhenUsed="1" w:qFormat="1"/>
@@ -2146,11 +2299,6 @@
     <w:lsdException w:name="List Table 5 Dark Accent 6" w:uiPriority="50"/>
     <w:lsdException w:name="List Table 6 Colorful Accent 6" w:uiPriority="51"/>
     <w:lsdException w:name="List Table 7 Colorful Accent 6" w:uiPriority="52"/>
-    <w:lsdException w:name="Mention" w:semiHidden="1" w:unhideWhenUsed="1"/>
-    <w:lsdException w:name="Smart Hyperlink" w:semiHidden="1" w:unhideWhenUsed="1"/>
-    <w:lsdException w:name="Hashtag" w:semiHidden="1" w:unhideWhenUsed="1"/>
-    <w:lsdException w:name="Unresolved Mention" w:semiHidden="1" w:unhideWhenUsed="1"/>
-    <w:lsdException w:name="Smart Link" w:semiHidden="1" w:unhideWhenUsed="1"/>
   </w:latentStyles>
   <w:style w:type="paragraph" w:default="1" w:styleId="Normal">
     <w:name w:val="Normal"/>

</xml_diff>